<commit_message>
Documentation + code commenting
</commit_message>
<xml_diff>
--- a/Documents/Choix tag retardé.docx
+++ b/Documents/Choix tag retardé.docx
@@ -7,7 +7,6 @@
         <w:pStyle w:val="Titre"/>
         <w:jc w:val="center"/>
       </w:pPr>
-      <w:bookmarkStart w:id="0" w:name="_GoBack"/>
       <w:r>
         <w:t xml:space="preserve">Cas d’un </w:t>
       </w:r>
@@ -33,6 +32,7 @@
     </w:p>
     <w:p>
       <w:pPr>
+        <w:ind w:firstLine="360"/>
         <w:jc w:val="both"/>
       </w:pPr>
       <w:r>
@@ -60,6 +60,7 @@
     </w:p>
     <w:p>
       <w:pPr>
+        <w:ind w:firstLine="360"/>
         <w:jc w:val="both"/>
       </w:pPr>
       <w:r>
@@ -139,6 +140,7 @@
     </w:p>
     <w:p>
       <w:pPr>
+        <w:ind w:firstLine="708"/>
         <w:jc w:val="both"/>
       </w:pPr>
       <w:r>
@@ -160,8 +162,11 @@
     </w:p>
     <w:p>
       <w:pPr>
+        <w:ind w:firstLine="708"/>
         <w:jc w:val="both"/>
       </w:pPr>
+      <w:bookmarkStart w:id="0" w:name="_GoBack"/>
+      <w:bookmarkEnd w:id="0"/>
       <w:r>
         <w:t xml:space="preserve">Le serveur va prendre en compte tous les timbrages. Cependant cette </w:t>
       </w:r>
@@ -181,7 +186,6 @@
         <w:t>Cette solution a été retenue.</w:t>
       </w:r>
     </w:p>
-    <w:bookmarkEnd w:id="0"/>
     <w:p>
       <w:pPr>
         <w:jc w:val="both"/>
@@ -266,7 +270,7 @@
       <w:rPr>
         <w:noProof/>
       </w:rPr>
-      <w:t>03.04.17</w:t>
+      <w:t>14.06.17</w:t>
     </w:r>
     <w:r>
       <w:fldChar w:fldCharType="end"/>

</xml_diff>